<commit_message>
Te doen lijst update
</commit_message>
<xml_diff>
--- a/Presentatie/1. Concept Art Fase/Wat er nog in moet.docx
+++ b/Presentatie/1. Concept Art Fase/Wat er nog in moet.docx
@@ -29,10 +29,24 @@
           <w:ilvl w:val="0"/>
           <w:numId w:val="1"/>
         </w:numPr>
-      </w:pPr>
-      <w:r>
-        <w:t>Afbeelding van moodboard</w:t>
-      </w:r>
+        <w:rPr>
+          <w:strike/>
+        </w:rPr>
+      </w:pPr>
+      <w:r>
+        <w:rPr>
+          <w:strike/>
+        </w:rPr>
+        <w:t xml:space="preserve">Afbeelding van </w:t>
+      </w:r>
+      <w:proofErr w:type="spellStart"/>
+      <w:r>
+        <w:rPr>
+          <w:strike/>
+        </w:rPr>
+        <w:t>moodboard</w:t>
+      </w:r>
+      <w:proofErr w:type="spellEnd"/>
     </w:p>
     <w:p>
       <w:pPr>
@@ -55,148 +69,221 @@
         </w:numPr>
       </w:pPr>
       <w:r>
-        <w:t>Afbeelding/Link naar Trello</w:t>
-      </w:r>
-    </w:p>
-    <w:p>
-      <w:pPr>
-        <w:pStyle w:val="Lijstalinea"/>
-        <w:numPr>
-          <w:ilvl w:val="0"/>
-          <w:numId w:val="1"/>
-        </w:numPr>
-      </w:pPr>
-      <w:r>
-        <w:t>Afbeelding van Excel AssetList</w:t>
-      </w:r>
-    </w:p>
-    <w:p>
-      <w:pPr>
-        <w:pStyle w:val="Lijstalinea"/>
-        <w:numPr>
-          <w:ilvl w:val="0"/>
-          <w:numId w:val="1"/>
-        </w:numPr>
-      </w:pPr>
-      <w:r>
-        <w:t>Alle art moet er nog in komen</w:t>
-      </w:r>
-    </w:p>
-    <w:p>
-      <w:pPr>
-        <w:pStyle w:val="Lijstalinea"/>
-        <w:numPr>
-          <w:ilvl w:val="0"/>
-          <w:numId w:val="1"/>
-        </w:numPr>
-      </w:pPr>
-      <w:r>
-        <w:t>Pre-production moet worden laten zien</w:t>
-      </w:r>
-    </w:p>
-    <w:p>
-      <w:pPr>
-        <w:pStyle w:val="Lijstalinea"/>
-        <w:numPr>
-          <w:ilvl w:val="0"/>
-          <w:numId w:val="1"/>
-        </w:numPr>
-      </w:pPr>
-      <w:r>
-        <w:t>OnderBouwing keuze</w:t>
-      </w:r>
-    </w:p>
-    <w:p>
-      <w:pPr>
-        <w:pStyle w:val="Lijstalinea"/>
-        <w:numPr>
-          <w:ilvl w:val="0"/>
-          <w:numId w:val="1"/>
-        </w:numPr>
-      </w:pPr>
-      <w:r>
-        <w:t>Moet puzzle uitleggen</w:t>
-      </w:r>
-    </w:p>
-    <w:p>
-      <w:pPr>
-        <w:pStyle w:val="Lijstalinea"/>
-        <w:numPr>
-          <w:ilvl w:val="0"/>
-          <w:numId w:val="1"/>
-        </w:numPr>
-      </w:pPr>
-      <w:r>
-        <w:t>Moet fun to play factor uitleggen</w:t>
-      </w:r>
-    </w:p>
-    <w:p>
-      <w:pPr>
-        <w:pStyle w:val="Lijstalinea"/>
-        <w:numPr>
-          <w:ilvl w:val="0"/>
-          <w:numId w:val="1"/>
-        </w:numPr>
-      </w:pPr>
-      <w:r>
-        <w:t>User Interface laten zien en uitleggen (een Schets van HUD)</w:t>
-      </w:r>
-    </w:p>
-    <w:p>
-      <w:pPr>
-        <w:pStyle w:val="Lijstalinea"/>
-        <w:numPr>
-          <w:ilvl w:val="0"/>
-          <w:numId w:val="1"/>
-        </w:numPr>
-      </w:pPr>
-      <w:r>
-        <w:t>GameFlow moet worden laten zien en uitgelegd worden (Flow chart</w:t>
-      </w:r>
-      <w:r>
-        <w:t xml:space="preserve"> laten zien</w:t>
-      </w:r>
-      <w:r>
-        <w:t>)</w:t>
-      </w:r>
-    </w:p>
-    <w:p>
-      <w:pPr>
-        <w:pStyle w:val="Lijstalinea"/>
-        <w:numPr>
-          <w:ilvl w:val="0"/>
-          <w:numId w:val="1"/>
-        </w:numPr>
-      </w:pPr>
-      <w:r>
-        <w:t>Ben onzeker wie de wapens en enemies gaat uitleggen.</w:t>
-      </w:r>
-    </w:p>
-    <w:p>
-      <w:pPr>
-        <w:pStyle w:val="Lijstalinea"/>
-        <w:numPr>
-          <w:ilvl w:val="0"/>
-          <w:numId w:val="1"/>
-        </w:numPr>
-      </w:pPr>
-      <w:r>
-        <w:t>Einddoel uitleggen</w:t>
-      </w:r>
-    </w:p>
-    <w:p>
-      <w:pPr>
-        <w:pStyle w:val="Lijstalinea"/>
-        <w:numPr>
-          <w:ilvl w:val="0"/>
-          <w:numId w:val="1"/>
-        </w:numPr>
-      </w:pPr>
-      <w:r>
-        <w:t>Prototype uitleggen en/of laten zien</w:t>
+        <w:t xml:space="preserve">Afbeelding/Link naar </w:t>
+      </w:r>
+      <w:proofErr w:type="spellStart"/>
+      <w:r>
+        <w:t>Trello</w:t>
+      </w:r>
+      <w:proofErr w:type="spellEnd"/>
+    </w:p>
+    <w:p>
+      <w:pPr>
+        <w:pStyle w:val="Lijstalinea"/>
+        <w:numPr>
+          <w:ilvl w:val="0"/>
+          <w:numId w:val="1"/>
+        </w:numPr>
+      </w:pPr>
+      <w:r>
+        <w:t xml:space="preserve">Afbeelding van Excel </w:t>
+      </w:r>
+      <w:proofErr w:type="spellStart"/>
+      <w:r>
+        <w:t>AssetList</w:t>
       </w:r>
       <w:bookmarkStart w:id="0" w:name="_GoBack"/>
       <w:bookmarkEnd w:id="0"/>
+      <w:proofErr w:type="spellEnd"/>
+    </w:p>
+    <w:p>
+      <w:pPr>
+        <w:pStyle w:val="Lijstalinea"/>
+        <w:numPr>
+          <w:ilvl w:val="0"/>
+          <w:numId w:val="1"/>
+        </w:numPr>
+      </w:pPr>
+      <w:r>
+        <w:t>Alle art moet er nog in komen</w:t>
+      </w:r>
+    </w:p>
+    <w:p>
+      <w:pPr>
+        <w:pStyle w:val="Lijstalinea"/>
+        <w:numPr>
+          <w:ilvl w:val="0"/>
+          <w:numId w:val="1"/>
+        </w:numPr>
+      </w:pPr>
+      <w:r>
+        <w:t>Pre-</w:t>
+      </w:r>
+      <w:proofErr w:type="spellStart"/>
+      <w:r>
+        <w:t>production</w:t>
+      </w:r>
+      <w:proofErr w:type="spellEnd"/>
+      <w:r>
+        <w:t xml:space="preserve"> moet worden laten zien</w:t>
+      </w:r>
+    </w:p>
+    <w:p>
+      <w:pPr>
+        <w:pStyle w:val="Lijstalinea"/>
+        <w:numPr>
+          <w:ilvl w:val="0"/>
+          <w:numId w:val="1"/>
+        </w:numPr>
+      </w:pPr>
+      <w:proofErr w:type="spellStart"/>
+      <w:r>
+        <w:t>OnderBouwing</w:t>
+      </w:r>
+      <w:proofErr w:type="spellEnd"/>
+      <w:r>
+        <w:t xml:space="preserve"> keuze</w:t>
+      </w:r>
+    </w:p>
+    <w:p>
+      <w:pPr>
+        <w:pStyle w:val="Lijstalinea"/>
+        <w:numPr>
+          <w:ilvl w:val="0"/>
+          <w:numId w:val="1"/>
+        </w:numPr>
+      </w:pPr>
+      <w:r>
+        <w:t xml:space="preserve">Moet </w:t>
+      </w:r>
+      <w:proofErr w:type="spellStart"/>
+      <w:r>
+        <w:t>puzzle</w:t>
+      </w:r>
+      <w:proofErr w:type="spellEnd"/>
+      <w:r>
+        <w:t xml:space="preserve"> uitleggen</w:t>
+      </w:r>
+    </w:p>
+    <w:p>
+      <w:pPr>
+        <w:pStyle w:val="Lijstalinea"/>
+        <w:numPr>
+          <w:ilvl w:val="0"/>
+          <w:numId w:val="1"/>
+        </w:numPr>
+      </w:pPr>
+      <w:r>
+        <w:t xml:space="preserve">Moet </w:t>
+      </w:r>
+      <w:proofErr w:type="spellStart"/>
+      <w:r>
+        <w:t>fun</w:t>
+      </w:r>
+      <w:proofErr w:type="spellEnd"/>
+      <w:r>
+        <w:t xml:space="preserve"> </w:t>
+      </w:r>
+      <w:proofErr w:type="spellStart"/>
+      <w:r>
+        <w:t>to</w:t>
+      </w:r>
+      <w:proofErr w:type="spellEnd"/>
+      <w:r>
+        <w:t xml:space="preserve"> </w:t>
+      </w:r>
+      <w:proofErr w:type="spellStart"/>
+      <w:r>
+        <w:t>play</w:t>
+      </w:r>
+      <w:proofErr w:type="spellEnd"/>
+      <w:r>
+        <w:t xml:space="preserve"> factor uitleggen</w:t>
+      </w:r>
+    </w:p>
+    <w:p>
+      <w:pPr>
+        <w:pStyle w:val="Lijstalinea"/>
+        <w:numPr>
+          <w:ilvl w:val="0"/>
+          <w:numId w:val="1"/>
+        </w:numPr>
+      </w:pPr>
+      <w:r>
+        <w:t>User Interface laten zien en uitleggen (een Schets van HUD)</w:t>
+      </w:r>
+    </w:p>
+    <w:p>
+      <w:pPr>
+        <w:pStyle w:val="Lijstalinea"/>
+        <w:numPr>
+          <w:ilvl w:val="0"/>
+          <w:numId w:val="1"/>
+        </w:numPr>
+      </w:pPr>
+      <w:proofErr w:type="spellStart"/>
+      <w:r>
+        <w:t>GameFlow</w:t>
+      </w:r>
+      <w:proofErr w:type="spellEnd"/>
+      <w:r>
+        <w:t xml:space="preserve"> moet worden laten zien en uitgelegd worden (Flow </w:t>
+      </w:r>
+      <w:proofErr w:type="spellStart"/>
+      <w:r>
+        <w:t>chart</w:t>
+      </w:r>
+      <w:proofErr w:type="spellEnd"/>
+      <w:r>
+        <w:t xml:space="preserve"> laten zien</w:t>
+      </w:r>
+      <w:r>
+        <w:t>)</w:t>
+      </w:r>
+    </w:p>
+    <w:p>
+      <w:pPr>
+        <w:pStyle w:val="Lijstalinea"/>
+        <w:numPr>
+          <w:ilvl w:val="0"/>
+          <w:numId w:val="1"/>
+        </w:numPr>
+      </w:pPr>
+      <w:r>
+        <w:t xml:space="preserve">Ben onzeker wie de wapens en </w:t>
+      </w:r>
+      <w:proofErr w:type="spellStart"/>
+      <w:r>
+        <w:t>enemies</w:t>
+      </w:r>
+      <w:proofErr w:type="spellEnd"/>
+      <w:r>
+        <w:t xml:space="preserve"> gaat uitleggen.</w:t>
+      </w:r>
+    </w:p>
+    <w:p>
+      <w:pPr>
+        <w:pStyle w:val="Lijstalinea"/>
+        <w:numPr>
+          <w:ilvl w:val="0"/>
+          <w:numId w:val="1"/>
+        </w:numPr>
+      </w:pPr>
+      <w:r>
+        <w:t>Einddoel uitleggen</w:t>
+      </w:r>
+    </w:p>
+    <w:p>
+      <w:pPr>
+        <w:pStyle w:val="Lijstalinea"/>
+        <w:numPr>
+          <w:ilvl w:val="0"/>
+          <w:numId w:val="1"/>
+        </w:numPr>
+      </w:pPr>
+      <w:r>
+        <w:t>Prototype uitleggen en/of laten zien</w:t>
+      </w:r>
     </w:p>
     <w:sectPr>
       <w:pgSz w:w="11906" w:h="16838"/>

</xml_diff>

<commit_message>
added concept art in presentatie
</commit_message>
<xml_diff>
--- a/Presentatie/1. Concept Art Fase/Wat er nog in moet.docx
+++ b/Presentatie/1. Concept Art Fase/Wat er nog in moet.docx
@@ -24,7 +24,7 @@
     </w:p>
     <w:p>
       <w:pPr>
-        <w:pStyle w:val="Lijstalinea"/>
+        <w:pStyle w:val="ListParagraph"/>
         <w:numPr>
           <w:ilvl w:val="0"/>
           <w:numId w:val="1"/>
@@ -37,173 +37,116 @@
         <w:rPr>
           <w:strike/>
         </w:rPr>
-        <w:t xml:space="preserve">Afbeelding van </w:t>
-      </w:r>
-      <w:proofErr w:type="spellStart"/>
-      <w:r>
+        <w:t>Afbeelding van moodboard</w:t>
+      </w:r>
+    </w:p>
+    <w:p>
+      <w:pPr>
+        <w:pStyle w:val="ListParagraph"/>
+        <w:numPr>
+          <w:ilvl w:val="0"/>
+          <w:numId w:val="1"/>
+        </w:numPr>
         <w:rPr>
           <w:strike/>
         </w:rPr>
-        <w:t>moodboard</w:t>
-      </w:r>
-      <w:proofErr w:type="spellEnd"/>
-    </w:p>
-    <w:p>
-      <w:pPr>
-        <w:pStyle w:val="Lijstalinea"/>
-        <w:numPr>
-          <w:ilvl w:val="0"/>
-          <w:numId w:val="1"/>
-        </w:numPr>
-      </w:pPr>
-      <w:r>
+      </w:pPr>
+      <w:r>
+        <w:rPr>
+          <w:strike/>
+        </w:rPr>
         <w:t>De A3 map</w:t>
       </w:r>
     </w:p>
     <w:p>
       <w:pPr>
-        <w:pStyle w:val="Lijstalinea"/>
-        <w:numPr>
-          <w:ilvl w:val="0"/>
-          <w:numId w:val="1"/>
-        </w:numPr>
-      </w:pPr>
-      <w:r>
-        <w:t xml:space="preserve">Afbeelding/Link naar </w:t>
-      </w:r>
-      <w:proofErr w:type="spellStart"/>
-      <w:r>
-        <w:t>Trello</w:t>
-      </w:r>
-      <w:proofErr w:type="spellEnd"/>
-    </w:p>
-    <w:p>
-      <w:pPr>
-        <w:pStyle w:val="Lijstalinea"/>
-        <w:numPr>
-          <w:ilvl w:val="0"/>
-          <w:numId w:val="1"/>
-        </w:numPr>
-      </w:pPr>
-      <w:r>
-        <w:t xml:space="preserve">Afbeelding van Excel </w:t>
-      </w:r>
-      <w:proofErr w:type="spellStart"/>
-      <w:r>
-        <w:t>AssetList</w:t>
+        <w:pStyle w:val="ListParagraph"/>
+        <w:numPr>
+          <w:ilvl w:val="0"/>
+          <w:numId w:val="1"/>
+        </w:numPr>
+      </w:pPr>
+      <w:r>
+        <w:t>Afbeelding/Link naar Trello</w:t>
+      </w:r>
+    </w:p>
+    <w:p>
+      <w:pPr>
+        <w:pStyle w:val="ListParagraph"/>
+        <w:numPr>
+          <w:ilvl w:val="0"/>
+          <w:numId w:val="1"/>
+        </w:numPr>
+      </w:pPr>
+      <w:r>
+        <w:t>Afbeelding van Excel AssetList</w:t>
+      </w:r>
+    </w:p>
+    <w:p>
+      <w:pPr>
+        <w:pStyle w:val="ListParagraph"/>
+        <w:numPr>
+          <w:ilvl w:val="0"/>
+          <w:numId w:val="1"/>
+        </w:numPr>
+      </w:pPr>
+      <w:r>
+        <w:t>Alle art moet er nog in komen</w:t>
       </w:r>
       <w:bookmarkStart w:id="0" w:name="_GoBack"/>
       <w:bookmarkEnd w:id="0"/>
-      <w:proofErr w:type="spellEnd"/>
-    </w:p>
-    <w:p>
-      <w:pPr>
-        <w:pStyle w:val="Lijstalinea"/>
-        <w:numPr>
-          <w:ilvl w:val="0"/>
-          <w:numId w:val="1"/>
-        </w:numPr>
-      </w:pPr>
-      <w:r>
-        <w:t>Alle art moet er nog in komen</w:t>
-      </w:r>
-    </w:p>
-    <w:p>
-      <w:pPr>
-        <w:pStyle w:val="Lijstalinea"/>
-        <w:numPr>
-          <w:ilvl w:val="0"/>
-          <w:numId w:val="1"/>
-        </w:numPr>
-      </w:pPr>
-      <w:r>
-        <w:t>Pre-</w:t>
-      </w:r>
-      <w:proofErr w:type="spellStart"/>
-      <w:r>
-        <w:t>production</w:t>
-      </w:r>
-      <w:proofErr w:type="spellEnd"/>
-      <w:r>
-        <w:t xml:space="preserve"> moet worden laten zien</w:t>
-      </w:r>
-    </w:p>
-    <w:p>
-      <w:pPr>
-        <w:pStyle w:val="Lijstalinea"/>
-        <w:numPr>
-          <w:ilvl w:val="0"/>
-          <w:numId w:val="1"/>
-        </w:numPr>
-      </w:pPr>
-      <w:proofErr w:type="spellStart"/>
-      <w:r>
-        <w:t>OnderBouwing</w:t>
-      </w:r>
-      <w:proofErr w:type="spellEnd"/>
-      <w:r>
-        <w:t xml:space="preserve"> keuze</w:t>
-      </w:r>
-    </w:p>
-    <w:p>
-      <w:pPr>
-        <w:pStyle w:val="Lijstalinea"/>
-        <w:numPr>
-          <w:ilvl w:val="0"/>
-          <w:numId w:val="1"/>
-        </w:numPr>
-      </w:pPr>
-      <w:r>
-        <w:t xml:space="preserve">Moet </w:t>
-      </w:r>
-      <w:proofErr w:type="spellStart"/>
-      <w:r>
-        <w:t>puzzle</w:t>
-      </w:r>
-      <w:proofErr w:type="spellEnd"/>
-      <w:r>
-        <w:t xml:space="preserve"> uitleggen</w:t>
-      </w:r>
-    </w:p>
-    <w:p>
-      <w:pPr>
-        <w:pStyle w:val="Lijstalinea"/>
-        <w:numPr>
-          <w:ilvl w:val="0"/>
-          <w:numId w:val="1"/>
-        </w:numPr>
-      </w:pPr>
-      <w:r>
-        <w:t xml:space="preserve">Moet </w:t>
-      </w:r>
-      <w:proofErr w:type="spellStart"/>
-      <w:r>
-        <w:t>fun</w:t>
-      </w:r>
-      <w:proofErr w:type="spellEnd"/>
-      <w:r>
-        <w:t xml:space="preserve"> </w:t>
-      </w:r>
-      <w:proofErr w:type="spellStart"/>
-      <w:r>
-        <w:t>to</w:t>
-      </w:r>
-      <w:proofErr w:type="spellEnd"/>
-      <w:r>
-        <w:t xml:space="preserve"> </w:t>
-      </w:r>
-      <w:proofErr w:type="spellStart"/>
-      <w:r>
-        <w:t>play</w:t>
-      </w:r>
-      <w:proofErr w:type="spellEnd"/>
-      <w:r>
-        <w:t xml:space="preserve"> factor uitleggen</w:t>
-      </w:r>
-    </w:p>
-    <w:p>
-      <w:pPr>
-        <w:pStyle w:val="Lijstalinea"/>
+    </w:p>
+    <w:p>
+      <w:pPr>
+        <w:pStyle w:val="ListParagraph"/>
+        <w:numPr>
+          <w:ilvl w:val="0"/>
+          <w:numId w:val="1"/>
+        </w:numPr>
+      </w:pPr>
+      <w:r>
+        <w:t>Pre-production moet worden laten zien</w:t>
+      </w:r>
+    </w:p>
+    <w:p>
+      <w:pPr>
+        <w:pStyle w:val="ListParagraph"/>
+        <w:numPr>
+          <w:ilvl w:val="0"/>
+          <w:numId w:val="1"/>
+        </w:numPr>
+      </w:pPr>
+      <w:r>
+        <w:t>OnderBouwing keuze</w:t>
+      </w:r>
+    </w:p>
+    <w:p>
+      <w:pPr>
+        <w:pStyle w:val="ListParagraph"/>
+        <w:numPr>
+          <w:ilvl w:val="0"/>
+          <w:numId w:val="1"/>
+        </w:numPr>
+      </w:pPr>
+      <w:r>
+        <w:t>Moet puzzle uitleggen</w:t>
+      </w:r>
+    </w:p>
+    <w:p>
+      <w:pPr>
+        <w:pStyle w:val="ListParagraph"/>
+        <w:numPr>
+          <w:ilvl w:val="0"/>
+          <w:numId w:val="1"/>
+        </w:numPr>
+      </w:pPr>
+      <w:r>
+        <w:t>Moet fun to play factor uitleggen</w:t>
+      </w:r>
+    </w:p>
+    <w:p>
+      <w:pPr>
+        <w:pStyle w:val="ListParagraph"/>
         <w:numPr>
           <w:ilvl w:val="0"/>
           <w:numId w:val="1"/>
@@ -215,25 +158,15 @@
     </w:p>
     <w:p>
       <w:pPr>
-        <w:pStyle w:val="Lijstalinea"/>
-        <w:numPr>
-          <w:ilvl w:val="0"/>
-          <w:numId w:val="1"/>
-        </w:numPr>
-      </w:pPr>
-      <w:proofErr w:type="spellStart"/>
-      <w:r>
-        <w:t>GameFlow</w:t>
-      </w:r>
-      <w:proofErr w:type="spellEnd"/>
-      <w:r>
-        <w:t xml:space="preserve"> moet worden laten zien en uitgelegd worden (Flow </w:t>
-      </w:r>
-      <w:proofErr w:type="spellStart"/>
-      <w:r>
-        <w:t>chart</w:t>
-      </w:r>
-      <w:proofErr w:type="spellEnd"/>
+        <w:pStyle w:val="ListParagraph"/>
+        <w:numPr>
+          <w:ilvl w:val="0"/>
+          <w:numId w:val="1"/>
+        </w:numPr>
+      </w:pPr>
+      <w:r>
+        <w:t>GameFlow moet worden laten zien en uitgelegd worden (Flow chart</w:t>
+      </w:r>
       <w:r>
         <w:t xml:space="preserve"> laten zien</w:t>
       </w:r>
@@ -243,27 +176,19 @@
     </w:p>
     <w:p>
       <w:pPr>
-        <w:pStyle w:val="Lijstalinea"/>
-        <w:numPr>
-          <w:ilvl w:val="0"/>
-          <w:numId w:val="1"/>
-        </w:numPr>
-      </w:pPr>
-      <w:r>
-        <w:t xml:space="preserve">Ben onzeker wie de wapens en </w:t>
-      </w:r>
-      <w:proofErr w:type="spellStart"/>
-      <w:r>
-        <w:t>enemies</w:t>
-      </w:r>
-      <w:proofErr w:type="spellEnd"/>
-      <w:r>
-        <w:t xml:space="preserve"> gaat uitleggen.</w:t>
-      </w:r>
-    </w:p>
-    <w:p>
-      <w:pPr>
-        <w:pStyle w:val="Lijstalinea"/>
+        <w:pStyle w:val="ListParagraph"/>
+        <w:numPr>
+          <w:ilvl w:val="0"/>
+          <w:numId w:val="1"/>
+        </w:numPr>
+      </w:pPr>
+      <w:r>
+        <w:t>Ben onzeker wie de wapens en enemies gaat uitleggen.</w:t>
+      </w:r>
+    </w:p>
+    <w:p>
+      <w:pPr>
+        <w:pStyle w:val="ListParagraph"/>
         <w:numPr>
           <w:ilvl w:val="0"/>
           <w:numId w:val="1"/>
@@ -275,7 +200,7 @@
     </w:p>
     <w:p>
       <w:pPr>
-        <w:pStyle w:val="Lijstalinea"/>
+        <w:pStyle w:val="ListParagraph"/>
         <w:numPr>
           <w:ilvl w:val="0"/>
           <w:numId w:val="1"/>
@@ -779,17 +704,17 @@
     <w:lsdException w:name="List Table 6 Colorful Accent 6" w:uiPriority="51"/>
     <w:lsdException w:name="List Table 7 Colorful Accent 6" w:uiPriority="52"/>
   </w:latentStyles>
-  <w:style w:type="paragraph" w:default="1" w:styleId="Standaard">
+  <w:style w:type="paragraph" w:default="1" w:styleId="Normal">
     <w:name w:val="Normal"/>
     <w:qFormat/>
   </w:style>
-  <w:style w:type="character" w:default="1" w:styleId="Standaardalinea-lettertype">
+  <w:style w:type="character" w:default="1" w:styleId="DefaultParagraphFont">
     <w:name w:val="Default Paragraph Font"/>
     <w:uiPriority w:val="1"/>
     <w:semiHidden/>
     <w:unhideWhenUsed/>
   </w:style>
-  <w:style w:type="table" w:default="1" w:styleId="Standaardtabel">
+  <w:style w:type="table" w:default="1" w:styleId="TableNormal">
     <w:name w:val="Normal Table"/>
     <w:uiPriority w:val="99"/>
     <w:semiHidden/>
@@ -804,15 +729,15 @@
       </w:tblCellMar>
     </w:tblPr>
   </w:style>
-  <w:style w:type="numbering" w:default="1" w:styleId="Geenlijst">
+  <w:style w:type="numbering" w:default="1" w:styleId="NoList">
     <w:name w:val="No List"/>
     <w:uiPriority w:val="99"/>
     <w:semiHidden/>
     <w:unhideWhenUsed/>
   </w:style>
-  <w:style w:type="paragraph" w:styleId="Lijstalinea">
+  <w:style w:type="paragraph" w:styleId="ListParagraph">
     <w:name w:val="List Paragraph"/>
-    <w:basedOn w:val="Standaard"/>
+    <w:basedOn w:val="Normal"/>
     <w:uiPriority w:val="34"/>
     <w:qFormat/>
     <w:rsid w:val="00B317F1"/>

</xml_diff>

<commit_message>
Asset List Update & Development Planning & Afvinken te doen lijst
</commit_message>
<xml_diff>
--- a/Presentatie/1. Concept Art Fase/Wat er nog in moet.docx
+++ b/Presentatie/1. Concept Art Fase/Wat er nog in moet.docx
@@ -24,7 +24,7 @@
     </w:p>
     <w:p>
       <w:pPr>
-        <w:pStyle w:val="ListParagraph"/>
+        <w:pStyle w:val="Lijstalinea"/>
         <w:numPr>
           <w:ilvl w:val="0"/>
           <w:numId w:val="1"/>
@@ -37,12 +37,26 @@
         <w:rPr>
           <w:strike/>
         </w:rPr>
-        <w:t>Afbeelding van moodboard</w:t>
+        <w:t xml:space="preserve">Afbeelding van </w:t>
+      </w:r>
+      <w:proofErr w:type="spellStart"/>
+      <w:r>
+        <w:rPr>
+          <w:strike/>
+        </w:rPr>
+        <w:t>moodboard</w:t>
+      </w:r>
+      <w:proofErr w:type="spellEnd"/>
+      <w:r>
+        <w:rPr>
+          <w:strike/>
+        </w:rPr>
+        <w:t>.</w:t>
       </w:r>
     </w:p>
     <w:p>
       <w:pPr>
-        <w:pStyle w:val="ListParagraph"/>
+        <w:pStyle w:val="Lijstalinea"/>
         <w:numPr>
           <w:ilvl w:val="0"/>
           <w:numId w:val="1"/>
@@ -57,34 +71,58 @@
         </w:rPr>
         <w:t>De A3 map</w:t>
       </w:r>
+      <w:r>
+        <w:rPr>
+          <w:strike/>
+        </w:rPr>
+        <w:t>.</w:t>
+      </w:r>
     </w:p>
     <w:p>
       <w:pPr>
-        <w:pStyle w:val="ListParagraph"/>
+        <w:pStyle w:val="Lijstalinea"/>
         <w:numPr>
           <w:ilvl w:val="0"/>
           <w:numId w:val="1"/>
         </w:numPr>
       </w:pPr>
       <w:r>
-        <w:t>Afbeelding/Link naar Trello</w:t>
-      </w:r>
+        <w:t xml:space="preserve">Afbeelding/Link naar </w:t>
+      </w:r>
+      <w:proofErr w:type="spellStart"/>
+      <w:r>
+        <w:t>Trello</w:t>
+      </w:r>
+      <w:proofErr w:type="spellEnd"/>
+      <w:r>
+        <w:t>.</w:t>
+      </w:r>
+      <w:bookmarkStart w:id="0" w:name="_GoBack"/>
+      <w:bookmarkEnd w:id="0"/>
     </w:p>
     <w:p>
       <w:pPr>
-        <w:pStyle w:val="ListParagraph"/>
+        <w:pStyle w:val="Lijstalinea"/>
         <w:numPr>
           <w:ilvl w:val="0"/>
           <w:numId w:val="1"/>
         </w:numPr>
       </w:pPr>
       <w:r>
-        <w:t>Afbeelding van Excel AssetList</w:t>
+        <w:t xml:space="preserve">Afbeelding van Excel </w:t>
+      </w:r>
+      <w:proofErr w:type="spellStart"/>
+      <w:r>
+        <w:t>AssetList</w:t>
+      </w:r>
+      <w:proofErr w:type="spellEnd"/>
+      <w:r>
+        <w:t>.</w:t>
       </w:r>
     </w:p>
     <w:p>
       <w:pPr>
-        <w:pStyle w:val="ListParagraph"/>
+        <w:pStyle w:val="Lijstalinea"/>
         <w:numPr>
           <w:ilvl w:val="0"/>
           <w:numId w:val="1"/>
@@ -93,12 +131,13 @@
       <w:r>
         <w:t>Alle art moet er nog in komen</w:t>
       </w:r>
-      <w:bookmarkStart w:id="0" w:name="_GoBack"/>
-      <w:bookmarkEnd w:id="0"/>
+      <w:r>
+        <w:t>.</w:t>
+      </w:r>
     </w:p>
     <w:p>
       <w:pPr>
-        <w:pStyle w:val="ListParagraph"/>
+        <w:pStyle w:val="Lijstalinea"/>
         <w:numPr>
           <w:ilvl w:val="0"/>
           <w:numId w:val="1"/>
@@ -107,107 +146,73 @@
       <w:r>
         <w:t>Pre-production moet worden laten zien</w:t>
       </w:r>
+      <w:r>
+        <w:t>.</w:t>
+      </w:r>
     </w:p>
     <w:p>
       <w:pPr>
-        <w:pStyle w:val="ListParagraph"/>
+        <w:pStyle w:val="Lijstalinea"/>
         <w:numPr>
           <w:ilvl w:val="0"/>
           <w:numId w:val="1"/>
         </w:numPr>
-      </w:pPr>
-      <w:r>
-        <w:t>OnderBouwing keuze</w:t>
+        <w:rPr>
+          <w:strike/>
+        </w:rPr>
+      </w:pPr>
+      <w:r>
+        <w:rPr>
+          <w:strike/>
+        </w:rPr>
+        <w:t>User Interface laten zien en uitleggen (een Schets van HUD)</w:t>
+      </w:r>
+      <w:r>
+        <w:rPr>
+          <w:strike/>
+        </w:rPr>
+        <w:t>.</w:t>
       </w:r>
     </w:p>
     <w:p>
       <w:pPr>
-        <w:pStyle w:val="ListParagraph"/>
+        <w:pStyle w:val="Lijstalinea"/>
         <w:numPr>
           <w:ilvl w:val="0"/>
           <w:numId w:val="1"/>
         </w:numPr>
       </w:pPr>
       <w:r>
-        <w:t>Moet puzzle uitleggen</w:t>
+        <w:t xml:space="preserve">GameFlow moet worden laten zien en uitgelegd worden (Flow </w:t>
+      </w:r>
+      <w:proofErr w:type="spellStart"/>
+      <w:r>
+        <w:t>chart</w:t>
+      </w:r>
+      <w:proofErr w:type="spellEnd"/>
+      <w:r>
+        <w:t xml:space="preserve"> laten zien</w:t>
+      </w:r>
+      <w:r>
+        <w:t>)</w:t>
+      </w:r>
+      <w:r>
+        <w:t>.</w:t>
       </w:r>
     </w:p>
     <w:p>
       <w:pPr>
-        <w:pStyle w:val="ListParagraph"/>
+        <w:pStyle w:val="Lijstalinea"/>
         <w:numPr>
           <w:ilvl w:val="0"/>
           <w:numId w:val="1"/>
         </w:numPr>
       </w:pPr>
       <w:r>
-        <w:t>Moet fun to play factor uitleggen</w:t>
-      </w:r>
-    </w:p>
-    <w:p>
-      <w:pPr>
-        <w:pStyle w:val="ListParagraph"/>
-        <w:numPr>
-          <w:ilvl w:val="0"/>
-          <w:numId w:val="1"/>
-        </w:numPr>
-      </w:pPr>
-      <w:r>
-        <w:t>User Interface laten zien en uitleggen (een Schets van HUD)</w:t>
-      </w:r>
-    </w:p>
-    <w:p>
-      <w:pPr>
-        <w:pStyle w:val="ListParagraph"/>
-        <w:numPr>
-          <w:ilvl w:val="0"/>
-          <w:numId w:val="1"/>
-        </w:numPr>
-      </w:pPr>
-      <w:r>
-        <w:t>GameFlow moet worden laten zien en uitgelegd worden (Flow chart</w:t>
-      </w:r>
-      <w:r>
-        <w:t xml:space="preserve"> laten zien</w:t>
-      </w:r>
-      <w:r>
-        <w:t>)</w:t>
-      </w:r>
-    </w:p>
-    <w:p>
-      <w:pPr>
-        <w:pStyle w:val="ListParagraph"/>
-        <w:numPr>
-          <w:ilvl w:val="0"/>
-          <w:numId w:val="1"/>
-        </w:numPr>
-      </w:pPr>
-      <w:r>
-        <w:t>Ben onzeker wie de wapens en enemies gaat uitleggen.</w:t>
-      </w:r>
-    </w:p>
-    <w:p>
-      <w:pPr>
-        <w:pStyle w:val="ListParagraph"/>
-        <w:numPr>
-          <w:ilvl w:val="0"/>
-          <w:numId w:val="1"/>
-        </w:numPr>
-      </w:pPr>
-      <w:r>
-        <w:t>Einddoel uitleggen</w:t>
-      </w:r>
-    </w:p>
-    <w:p>
-      <w:pPr>
-        <w:pStyle w:val="ListParagraph"/>
-        <w:numPr>
-          <w:ilvl w:val="0"/>
-          <w:numId w:val="1"/>
-        </w:numPr>
-      </w:pPr>
-      <w:r>
         <w:t>Prototype uitleggen en/of laten zien</w:t>
+      </w:r>
+      <w:r>
+        <w:t>.</w:t>
       </w:r>
     </w:p>
     <w:sectPr>
@@ -704,17 +709,17 @@
     <w:lsdException w:name="List Table 6 Colorful Accent 6" w:uiPriority="51"/>
     <w:lsdException w:name="List Table 7 Colorful Accent 6" w:uiPriority="52"/>
   </w:latentStyles>
-  <w:style w:type="paragraph" w:default="1" w:styleId="Normal">
+  <w:style w:type="paragraph" w:default="1" w:styleId="Standaard">
     <w:name w:val="Normal"/>
     <w:qFormat/>
   </w:style>
-  <w:style w:type="character" w:default="1" w:styleId="DefaultParagraphFont">
+  <w:style w:type="character" w:default="1" w:styleId="Standaardalinea-lettertype">
     <w:name w:val="Default Paragraph Font"/>
     <w:uiPriority w:val="1"/>
     <w:semiHidden/>
     <w:unhideWhenUsed/>
   </w:style>
-  <w:style w:type="table" w:default="1" w:styleId="TableNormal">
+  <w:style w:type="table" w:default="1" w:styleId="Standaardtabel">
     <w:name w:val="Normal Table"/>
     <w:uiPriority w:val="99"/>
     <w:semiHidden/>
@@ -729,15 +734,15 @@
       </w:tblCellMar>
     </w:tblPr>
   </w:style>
-  <w:style w:type="numbering" w:default="1" w:styleId="NoList">
+  <w:style w:type="numbering" w:default="1" w:styleId="Geenlijst">
     <w:name w:val="No List"/>
     <w:uiPriority w:val="99"/>
     <w:semiHidden/>
     <w:unhideWhenUsed/>
   </w:style>
-  <w:style w:type="paragraph" w:styleId="ListParagraph">
+  <w:style w:type="paragraph" w:styleId="Lijstalinea">
     <w:name w:val="List Paragraph"/>
-    <w:basedOn w:val="Normal"/>
+    <w:basedOn w:val="Standaard"/>
     <w:uiPriority w:val="34"/>
     <w:qFormat/>
     <w:rsid w:val="00B317F1"/>

</xml_diff>

<commit_message>
updated wat moet er nog in
</commit_message>
<xml_diff>
--- a/Presentatie/1. Concept Art Fase/Wat er nog in moet.docx
+++ b/Presentatie/1. Concept Art Fase/Wat er nog in moet.docx
@@ -24,7 +24,7 @@
     </w:p>
     <w:p>
       <w:pPr>
-        <w:pStyle w:val="Lijstalinea"/>
+        <w:pStyle w:val="ListParagraph"/>
         <w:numPr>
           <w:ilvl w:val="0"/>
           <w:numId w:val="1"/>
@@ -37,16 +37,8 @@
         <w:rPr>
           <w:strike/>
         </w:rPr>
-        <w:t xml:space="preserve">Afbeelding van </w:t>
-      </w:r>
-      <w:proofErr w:type="spellStart"/>
-      <w:r>
-        <w:rPr>
-          <w:strike/>
-        </w:rPr>
-        <w:t>moodboard</w:t>
-      </w:r>
-      <w:proofErr w:type="spellEnd"/>
+        <w:t>Afbeelding van moodboard</w:t>
+      </w:r>
       <w:r>
         <w:rPr>
           <w:strike/>
@@ -56,7 +48,7 @@
     </w:p>
     <w:p>
       <w:pPr>
-        <w:pStyle w:val="Lijstalinea"/>
+        <w:pStyle w:val="ListParagraph"/>
         <w:numPr>
           <w:ilvl w:val="0"/>
           <w:numId w:val="1"/>
@@ -80,21 +72,55 @@
     </w:p>
     <w:p>
       <w:pPr>
-        <w:pStyle w:val="Lijstalinea"/>
+        <w:pStyle w:val="ListParagraph"/>
         <w:numPr>
           <w:ilvl w:val="0"/>
           <w:numId w:val="1"/>
         </w:numPr>
       </w:pPr>
       <w:r>
-        <w:t xml:space="preserve">Afbeelding/Link naar </w:t>
-      </w:r>
-      <w:proofErr w:type="spellStart"/>
-      <w:r>
-        <w:t>Trello</w:t>
-      </w:r>
-      <w:proofErr w:type="spellEnd"/>
-      <w:r>
+        <w:t>Afbeelding/Link naar Trello</w:t>
+      </w:r>
+      <w:r>
+        <w:t>.</w:t>
+      </w:r>
+    </w:p>
+    <w:p>
+      <w:pPr>
+        <w:pStyle w:val="ListParagraph"/>
+        <w:numPr>
+          <w:ilvl w:val="0"/>
+          <w:numId w:val="1"/>
+        </w:numPr>
+      </w:pPr>
+      <w:r>
+        <w:t>Afbeelding van Excel AssetList</w:t>
+      </w:r>
+      <w:r>
+        <w:t>.</w:t>
+      </w:r>
+    </w:p>
+    <w:p>
+      <w:pPr>
+        <w:pStyle w:val="ListParagraph"/>
+        <w:numPr>
+          <w:ilvl w:val="0"/>
+          <w:numId w:val="1"/>
+        </w:numPr>
+        <w:rPr>
+          <w:strike/>
+        </w:rPr>
+      </w:pPr>
+      <w:r>
+        <w:rPr>
+          <w:strike/>
+        </w:rPr>
+        <w:t>Alle art moet er nog in komen</w:t>
+      </w:r>
+      <w:r>
+        <w:rPr>
+          <w:strike/>
+        </w:rPr>
         <w:t>.</w:t>
       </w:r>
       <w:bookmarkStart w:id="0" w:name="_GoBack"/>
@@ -102,49 +128,68 @@
     </w:p>
     <w:p>
       <w:pPr>
-        <w:pStyle w:val="Lijstalinea"/>
+        <w:pStyle w:val="ListParagraph"/>
         <w:numPr>
           <w:ilvl w:val="0"/>
           <w:numId w:val="1"/>
         </w:numPr>
-      </w:pPr>
-      <w:r>
-        <w:t xml:space="preserve">Afbeelding van Excel </w:t>
-      </w:r>
-      <w:proofErr w:type="spellStart"/>
-      <w:r>
-        <w:t>AssetList</w:t>
-      </w:r>
-      <w:proofErr w:type="spellEnd"/>
-      <w:r>
+        <w:rPr>
+          <w:strike/>
+        </w:rPr>
+      </w:pPr>
+      <w:r>
+        <w:rPr>
+          <w:strike/>
+        </w:rPr>
+        <w:t>Pre-production moet worden laten zien</w:t>
+      </w:r>
+      <w:r>
+        <w:rPr>
+          <w:strike/>
+        </w:rPr>
         <w:t>.</w:t>
       </w:r>
     </w:p>
     <w:p>
       <w:pPr>
-        <w:pStyle w:val="Lijstalinea"/>
+        <w:pStyle w:val="ListParagraph"/>
         <w:numPr>
           <w:ilvl w:val="0"/>
           <w:numId w:val="1"/>
         </w:numPr>
-      </w:pPr>
-      <w:r>
-        <w:t>Alle art moet er nog in komen</w:t>
-      </w:r>
-      <w:r>
+        <w:rPr>
+          <w:strike/>
+        </w:rPr>
+      </w:pPr>
+      <w:r>
+        <w:rPr>
+          <w:strike/>
+        </w:rPr>
+        <w:t>User Interface laten zien en uitleggen (een Schets van HUD)</w:t>
+      </w:r>
+      <w:r>
+        <w:rPr>
+          <w:strike/>
+        </w:rPr>
         <w:t>.</w:t>
       </w:r>
     </w:p>
     <w:p>
       <w:pPr>
-        <w:pStyle w:val="Lijstalinea"/>
+        <w:pStyle w:val="ListParagraph"/>
         <w:numPr>
           <w:ilvl w:val="0"/>
           <w:numId w:val="1"/>
         </w:numPr>
       </w:pPr>
       <w:r>
-        <w:t>Pre-production moet worden laten zien</w:t>
+        <w:t>GameFlow moet worden laten zien en uitgelegd worden (Flow chart</w:t>
+      </w:r>
+      <w:r>
+        <w:t xml:space="preserve"> laten zien</w:t>
+      </w:r>
+      <w:r>
+        <w:t>)</w:t>
       </w:r>
       <w:r>
         <w:t>.</w:t>
@@ -152,57 +197,7 @@
     </w:p>
     <w:p>
       <w:pPr>
-        <w:pStyle w:val="Lijstalinea"/>
-        <w:numPr>
-          <w:ilvl w:val="0"/>
-          <w:numId w:val="1"/>
-        </w:numPr>
-        <w:rPr>
-          <w:strike/>
-        </w:rPr>
-      </w:pPr>
-      <w:r>
-        <w:rPr>
-          <w:strike/>
-        </w:rPr>
-        <w:t>User Interface laten zien en uitleggen (een Schets van HUD)</w:t>
-      </w:r>
-      <w:r>
-        <w:rPr>
-          <w:strike/>
-        </w:rPr>
-        <w:t>.</w:t>
-      </w:r>
-    </w:p>
-    <w:p>
-      <w:pPr>
-        <w:pStyle w:val="Lijstalinea"/>
-        <w:numPr>
-          <w:ilvl w:val="0"/>
-          <w:numId w:val="1"/>
-        </w:numPr>
-      </w:pPr>
-      <w:r>
-        <w:t xml:space="preserve">GameFlow moet worden laten zien en uitgelegd worden (Flow </w:t>
-      </w:r>
-      <w:proofErr w:type="spellStart"/>
-      <w:r>
-        <w:t>chart</w:t>
-      </w:r>
-      <w:proofErr w:type="spellEnd"/>
-      <w:r>
-        <w:t xml:space="preserve"> laten zien</w:t>
-      </w:r>
-      <w:r>
-        <w:t>)</w:t>
-      </w:r>
-      <w:r>
-        <w:t>.</w:t>
-      </w:r>
-    </w:p>
-    <w:p>
-      <w:pPr>
-        <w:pStyle w:val="Lijstalinea"/>
+        <w:pStyle w:val="ListParagraph"/>
         <w:numPr>
           <w:ilvl w:val="0"/>
           <w:numId w:val="1"/>
@@ -709,17 +704,17 @@
     <w:lsdException w:name="List Table 6 Colorful Accent 6" w:uiPriority="51"/>
     <w:lsdException w:name="List Table 7 Colorful Accent 6" w:uiPriority="52"/>
   </w:latentStyles>
-  <w:style w:type="paragraph" w:default="1" w:styleId="Standaard">
+  <w:style w:type="paragraph" w:default="1" w:styleId="Normal">
     <w:name w:val="Normal"/>
     <w:qFormat/>
   </w:style>
-  <w:style w:type="character" w:default="1" w:styleId="Standaardalinea-lettertype">
+  <w:style w:type="character" w:default="1" w:styleId="DefaultParagraphFont">
     <w:name w:val="Default Paragraph Font"/>
     <w:uiPriority w:val="1"/>
     <w:semiHidden/>
     <w:unhideWhenUsed/>
   </w:style>
-  <w:style w:type="table" w:default="1" w:styleId="Standaardtabel">
+  <w:style w:type="table" w:default="1" w:styleId="TableNormal">
     <w:name w:val="Normal Table"/>
     <w:uiPriority w:val="99"/>
     <w:semiHidden/>
@@ -734,15 +729,15 @@
       </w:tblCellMar>
     </w:tblPr>
   </w:style>
-  <w:style w:type="numbering" w:default="1" w:styleId="Geenlijst">
+  <w:style w:type="numbering" w:default="1" w:styleId="NoList">
     <w:name w:val="No List"/>
     <w:uiPriority w:val="99"/>
     <w:semiHidden/>
     <w:unhideWhenUsed/>
   </w:style>
-  <w:style w:type="paragraph" w:styleId="Lijstalinea">
+  <w:style w:type="paragraph" w:styleId="ListParagraph">
     <w:name w:val="List Paragraph"/>
-    <w:basedOn w:val="Standaard"/>
+    <w:basedOn w:val="Normal"/>
     <w:uiPriority w:val="34"/>
     <w:qFormat/>
     <w:rsid w:val="00B317F1"/>

</xml_diff>

<commit_message>
Presentatie & Uren Registratie
</commit_message>
<xml_diff>
--- a/Presentatie/1. Concept Art Fase/Wat er nog in moet.docx
+++ b/Presentatie/1. Concept Art Fase/Wat er nog in moet.docx
@@ -24,7 +24,7 @@
     </w:p>
     <w:p>
       <w:pPr>
-        <w:pStyle w:val="ListParagraph"/>
+        <w:pStyle w:val="Lijstalinea"/>
         <w:numPr>
           <w:ilvl w:val="0"/>
           <w:numId w:val="1"/>
@@ -48,7 +48,7 @@
     </w:p>
     <w:p>
       <w:pPr>
-        <w:pStyle w:val="ListParagraph"/>
+        <w:pStyle w:val="Lijstalinea"/>
         <w:numPr>
           <w:ilvl w:val="0"/>
           <w:numId w:val="1"/>
@@ -72,37 +72,55 @@
     </w:p>
     <w:p>
       <w:pPr>
-        <w:pStyle w:val="ListParagraph"/>
+        <w:pStyle w:val="Lijstalinea"/>
         <w:numPr>
           <w:ilvl w:val="0"/>
           <w:numId w:val="1"/>
         </w:numPr>
-      </w:pPr>
-      <w:r>
+        <w:rPr>
+          <w:strike/>
+        </w:rPr>
+      </w:pPr>
+      <w:r>
+        <w:rPr>
+          <w:strike/>
+        </w:rPr>
         <w:t>Afbeelding/Link naar Trello</w:t>
       </w:r>
       <w:r>
+        <w:rPr>
+          <w:strike/>
+        </w:rPr>
         <w:t>.</w:t>
       </w:r>
     </w:p>
     <w:p>
       <w:pPr>
-        <w:pStyle w:val="ListParagraph"/>
+        <w:pStyle w:val="Lijstalinea"/>
         <w:numPr>
           <w:ilvl w:val="0"/>
           <w:numId w:val="1"/>
         </w:numPr>
-      </w:pPr>
-      <w:r>
+        <w:rPr>
+          <w:strike/>
+        </w:rPr>
+      </w:pPr>
+      <w:r>
+        <w:rPr>
+          <w:strike/>
+        </w:rPr>
         <w:t>Afbeelding van Excel AssetList</w:t>
       </w:r>
       <w:r>
+        <w:rPr>
+          <w:strike/>
+        </w:rPr>
         <w:t>.</w:t>
       </w:r>
     </w:p>
     <w:p>
       <w:pPr>
-        <w:pStyle w:val="ListParagraph"/>
+        <w:pStyle w:val="Lijstalinea"/>
         <w:numPr>
           <w:ilvl w:val="0"/>
           <w:numId w:val="1"/>
@@ -123,12 +141,10 @@
         </w:rPr>
         <w:t>.</w:t>
       </w:r>
-      <w:bookmarkStart w:id="0" w:name="_GoBack"/>
-      <w:bookmarkEnd w:id="0"/>
     </w:p>
     <w:p>
       <w:pPr>
-        <w:pStyle w:val="ListParagraph"/>
+        <w:pStyle w:val="Lijstalinea"/>
         <w:numPr>
           <w:ilvl w:val="0"/>
           <w:numId w:val="1"/>
@@ -152,7 +168,7 @@
     </w:p>
     <w:p>
       <w:pPr>
-        <w:pStyle w:val="ListParagraph"/>
+        <w:pStyle w:val="Lijstalinea"/>
         <w:numPr>
           <w:ilvl w:val="0"/>
           <w:numId w:val="1"/>
@@ -176,39 +192,65 @@
     </w:p>
     <w:p>
       <w:pPr>
-        <w:pStyle w:val="ListParagraph"/>
+        <w:pStyle w:val="Lijstalinea"/>
         <w:numPr>
           <w:ilvl w:val="0"/>
           <w:numId w:val="1"/>
         </w:numPr>
-      </w:pPr>
-      <w:r>
+        <w:rPr>
+          <w:strike/>
+        </w:rPr>
+      </w:pPr>
+      <w:bookmarkStart w:id="0" w:name="_GoBack"/>
+      <w:r>
+        <w:rPr>
+          <w:strike/>
+        </w:rPr>
         <w:t>GameFlow moet worden laten zien en uitgelegd worden (Flow chart</w:t>
       </w:r>
       <w:r>
+        <w:rPr>
+          <w:strike/>
+        </w:rPr>
         <w:t xml:space="preserve"> laten zien</w:t>
       </w:r>
       <w:r>
+        <w:rPr>
+          <w:strike/>
+        </w:rPr>
         <w:t>)</w:t>
       </w:r>
       <w:r>
+        <w:rPr>
+          <w:strike/>
+        </w:rPr>
         <w:t>.</w:t>
       </w:r>
     </w:p>
     <w:p>
       <w:pPr>
-        <w:pStyle w:val="ListParagraph"/>
+        <w:pStyle w:val="Lijstalinea"/>
         <w:numPr>
           <w:ilvl w:val="0"/>
           <w:numId w:val="1"/>
         </w:numPr>
-      </w:pPr>
-      <w:r>
+        <w:rPr>
+          <w:strike/>
+        </w:rPr>
+      </w:pPr>
+      <w:r>
+        <w:rPr>
+          <w:strike/>
+        </w:rPr>
         <w:t>Prototype uitleggen en/of laten zien</w:t>
       </w:r>
       <w:r>
+        <w:rPr>
+          <w:strike/>
+        </w:rPr>
         <w:t>.</w:t>
       </w:r>
+      <w:bookmarkEnd w:id="0"/>
     </w:p>
     <w:sectPr>
       <w:pgSz w:w="11906" w:h="16838"/>
@@ -704,17 +746,17 @@
     <w:lsdException w:name="List Table 6 Colorful Accent 6" w:uiPriority="51"/>
     <w:lsdException w:name="List Table 7 Colorful Accent 6" w:uiPriority="52"/>
   </w:latentStyles>
-  <w:style w:type="paragraph" w:default="1" w:styleId="Normal">
+  <w:style w:type="paragraph" w:default="1" w:styleId="Standaard">
     <w:name w:val="Normal"/>
     <w:qFormat/>
   </w:style>
-  <w:style w:type="character" w:default="1" w:styleId="DefaultParagraphFont">
+  <w:style w:type="character" w:default="1" w:styleId="Standaardalinea-lettertype">
     <w:name w:val="Default Paragraph Font"/>
     <w:uiPriority w:val="1"/>
     <w:semiHidden/>
     <w:unhideWhenUsed/>
   </w:style>
-  <w:style w:type="table" w:default="1" w:styleId="TableNormal">
+  <w:style w:type="table" w:default="1" w:styleId="Standaardtabel">
     <w:name w:val="Normal Table"/>
     <w:uiPriority w:val="99"/>
     <w:semiHidden/>
@@ -729,15 +771,15 @@
       </w:tblCellMar>
     </w:tblPr>
   </w:style>
-  <w:style w:type="numbering" w:default="1" w:styleId="NoList">
+  <w:style w:type="numbering" w:default="1" w:styleId="Geenlijst">
     <w:name w:val="No List"/>
     <w:uiPriority w:val="99"/>
     <w:semiHidden/>
     <w:unhideWhenUsed/>
   </w:style>
-  <w:style w:type="paragraph" w:styleId="ListParagraph">
+  <w:style w:type="paragraph" w:styleId="Lijstalinea">
     <w:name w:val="List Paragraph"/>
-    <w:basedOn w:val="Normal"/>
+    <w:basedOn w:val="Standaard"/>
     <w:uiPriority w:val="34"/>
     <w:qFormat/>
     <w:rsid w:val="00B317F1"/>

</xml_diff>